<commit_message>
adding web service using express
</commit_message>
<xml_diff>
--- a/Angular Training Course Contents.docx
+++ b/Angular Training Course Contents.docx
@@ -342,8 +342,13 @@
         <w:t>Generating Components</w:t>
       </w:r>
       <w:r>
-        <w:t xml:space="preserve"> &amp; OnInit</w:t>
-      </w:r>
+        <w:t xml:space="preserve"> &amp; </w:t>
+      </w:r>
+      <w:proofErr w:type="spellStart"/>
+      <w:r>
+        <w:t>OnInit</w:t>
+      </w:r>
+      <w:proofErr w:type="spellEnd"/>
     </w:p>
     <w:p>
       <w:pPr>
@@ -380,27 +385,43 @@
         <w:rPr>
           <w:highlight w:val="yellow"/>
         </w:rPr>
-        <w:t>Loops With ngFor</w:t>
-      </w:r>
-    </w:p>
-    <w:p>
-      <w:pPr>
-        <w:pStyle w:val="ListParagraph"/>
-        <w:numPr>
-          <w:ilvl w:val="0"/>
-          <w:numId w:val="1"/>
-        </w:numPr>
-        <w:jc w:val="both"/>
-        <w:rPr>
-          <w:highlight w:val="yellow"/>
-        </w:rPr>
-      </w:pPr>
-      <w:r>
-        <w:rPr>
-          <w:highlight w:val="yellow"/>
-        </w:rPr>
-        <w:t>Conditionals With ngIf</w:t>
-      </w:r>
+        <w:t xml:space="preserve">Loops With </w:t>
+      </w:r>
+      <w:proofErr w:type="spellStart"/>
+      <w:r>
+        <w:rPr>
+          <w:highlight w:val="yellow"/>
+        </w:rPr>
+        <w:t>ngFor</w:t>
+      </w:r>
+      <w:proofErr w:type="spellEnd"/>
+    </w:p>
+    <w:p>
+      <w:pPr>
+        <w:pStyle w:val="ListParagraph"/>
+        <w:numPr>
+          <w:ilvl w:val="0"/>
+          <w:numId w:val="1"/>
+        </w:numPr>
+        <w:jc w:val="both"/>
+        <w:rPr>
+          <w:highlight w:val="yellow"/>
+        </w:rPr>
+      </w:pPr>
+      <w:r>
+        <w:rPr>
+          <w:highlight w:val="yellow"/>
+        </w:rPr>
+        <w:t xml:space="preserve">Conditionals With </w:t>
+      </w:r>
+      <w:proofErr w:type="spellStart"/>
+      <w:r>
+        <w:rPr>
+          <w:highlight w:val="yellow"/>
+        </w:rPr>
+        <w:t>ngIf</w:t>
+      </w:r>
+      <w:proofErr w:type="spellEnd"/>
     </w:p>
     <w:p>
       <w:pPr>
@@ -456,40 +477,70 @@
         <w:rPr>
           <w:highlight w:val="yellow"/>
         </w:rPr>
-        <w:t>Class Binding &amp; ngClass</w:t>
-      </w:r>
-    </w:p>
-    <w:p>
-      <w:pPr>
-        <w:pStyle w:val="ListParagraph"/>
-        <w:numPr>
-          <w:ilvl w:val="0"/>
-          <w:numId w:val="1"/>
-        </w:numPr>
-        <w:jc w:val="both"/>
-        <w:rPr>
-          <w:highlight w:val="yellow"/>
-        </w:rPr>
-      </w:pPr>
-      <w:r>
-        <w:rPr>
-          <w:highlight w:val="yellow"/>
-        </w:rPr>
-        <w:t>Style Binding &amp; ngStyle</w:t>
-      </w:r>
-    </w:p>
-    <w:p>
-      <w:pPr>
-        <w:pStyle w:val="ListParagraph"/>
-        <w:numPr>
-          <w:ilvl w:val="0"/>
-          <w:numId w:val="1"/>
-        </w:numPr>
-        <w:jc w:val="both"/>
-      </w:pPr>
-      <w:r>
-        <w:t>Pipes &amp; ngNonBindable</w:t>
-      </w:r>
+        <w:t xml:space="preserve">Class Binding &amp; </w:t>
+      </w:r>
+      <w:proofErr w:type="spellStart"/>
+      <w:r>
+        <w:rPr>
+          <w:highlight w:val="yellow"/>
+        </w:rPr>
+        <w:t>ngClass</w:t>
+      </w:r>
+      <w:proofErr w:type="spellEnd"/>
+    </w:p>
+    <w:p>
+      <w:pPr>
+        <w:pStyle w:val="ListParagraph"/>
+        <w:numPr>
+          <w:ilvl w:val="0"/>
+          <w:numId w:val="1"/>
+        </w:numPr>
+        <w:jc w:val="both"/>
+        <w:rPr>
+          <w:highlight w:val="yellow"/>
+        </w:rPr>
+      </w:pPr>
+      <w:r>
+        <w:rPr>
+          <w:highlight w:val="yellow"/>
+        </w:rPr>
+        <w:t xml:space="preserve">Style Binding &amp; </w:t>
+      </w:r>
+      <w:proofErr w:type="spellStart"/>
+      <w:r>
+        <w:rPr>
+          <w:highlight w:val="yellow"/>
+        </w:rPr>
+        <w:t>ngStyle</w:t>
+      </w:r>
+      <w:proofErr w:type="spellEnd"/>
+    </w:p>
+    <w:p>
+      <w:pPr>
+        <w:pStyle w:val="ListParagraph"/>
+        <w:numPr>
+          <w:ilvl w:val="0"/>
+          <w:numId w:val="1"/>
+        </w:numPr>
+        <w:jc w:val="both"/>
+        <w:rPr>
+          <w:highlight w:val="yellow"/>
+        </w:rPr>
+      </w:pPr>
+      <w:r>
+        <w:rPr>
+          <w:highlight w:val="yellow"/>
+        </w:rPr>
+        <w:t xml:space="preserve">Pipes &amp; </w:t>
+      </w:r>
+      <w:proofErr w:type="spellStart"/>
+      <w:r>
+        <w:rPr>
+          <w:highlight w:val="yellow"/>
+        </w:rPr>
+        <w:t>ngNonBindable</w:t>
+      </w:r>
+      <w:proofErr w:type="spellEnd"/>
     </w:p>
     <w:p>
       <w:pPr>
@@ -580,11 +631,19 @@
           <w:highlight w:val="yellow"/>
         </w:rPr>
       </w:pPr>
-      <w:r>
-        <w:rPr>
-          <w:highlight w:val="yellow"/>
-        </w:rPr>
-        <w:t>ngModel &amp; 2 Way Data Binding</w:t>
+      <w:proofErr w:type="spellStart"/>
+      <w:r>
+        <w:rPr>
+          <w:highlight w:val="yellow"/>
+        </w:rPr>
+        <w:t>ngModel</w:t>
+      </w:r>
+      <w:proofErr w:type="spellEnd"/>
+      <w:r>
+        <w:rPr>
+          <w:highlight w:val="yellow"/>
+        </w:rPr>
+        <w:t xml:space="preserve"> &amp; 2 Way Data Binding</w:t>
       </w:r>
     </w:p>
     <w:p>
@@ -800,6 +859,7 @@
           <w:b/>
         </w:rPr>
       </w:pPr>
+      <w:bookmarkStart w:id="0" w:name="_GoBack"/>
       <w:r>
         <w:rPr>
           <w:b/>
@@ -1122,6 +1182,7 @@
         <w:t>HTTP Client DELETE Request</w:t>
       </w:r>
     </w:p>
+    <w:bookmarkEnd w:id="0"/>
     <w:p>
       <w:pPr>
         <w:jc w:val="both"/>
@@ -1251,8 +1312,13 @@
         <w:jc w:val="both"/>
       </w:pPr>
       <w:r>
-        <w:t>Params &amp; ActivatedRoute</w:t>
-      </w:r>
+        <w:t xml:space="preserve">Params &amp; </w:t>
+      </w:r>
+      <w:proofErr w:type="spellStart"/>
+      <w:r>
+        <w:t>ActivatedRoute</w:t>
+      </w:r>
+      <w:proofErr w:type="spellEnd"/>
     </w:p>
     <w:p>
       <w:pPr>
@@ -1302,8 +1368,13 @@
         <w:jc w:val="both"/>
       </w:pPr>
       <w:r>
-        <w:t>JavaScript Modules vs. NgModules</w:t>
-      </w:r>
+        <w:t xml:space="preserve">JavaScript Modules vs. </w:t>
+      </w:r>
+      <w:proofErr w:type="spellStart"/>
+      <w:r>
+        <w:t>NgModules</w:t>
+      </w:r>
+      <w:proofErr w:type="spellEnd"/>
     </w:p>
     <w:p>
       <w:pPr>
@@ -1368,8 +1439,6 @@
       <w:r>
         <w:t>Types of Feature Modules</w:t>
       </w:r>
-      <w:bookmarkStart w:id="0" w:name="_GoBack"/>
-      <w:bookmarkEnd w:id="0"/>
     </w:p>
     <w:p>
       <w:pPr>
@@ -1423,8 +1492,13 @@
         <w:jc w:val="both"/>
       </w:pPr>
       <w:r>
-        <w:t>Preview of Ivy and Bazel</w:t>
-      </w:r>
+        <w:t xml:space="preserve">Preview of Ivy and </w:t>
+      </w:r>
+      <w:proofErr w:type="spellStart"/>
+      <w:r>
+        <w:t>Bazel</w:t>
+      </w:r>
+      <w:proofErr w:type="spellEnd"/>
     </w:p>
     <w:p>
       <w:pPr>
@@ -1449,8 +1523,13 @@
         <w:jc w:val="both"/>
       </w:pPr>
       <w:r>
-        <w:t>Improvement of ngUpgrade</w:t>
-      </w:r>
+        <w:t xml:space="preserve">Improvement of </w:t>
+      </w:r>
+      <w:proofErr w:type="spellStart"/>
+      <w:r>
+        <w:t>ngUpgrade</w:t>
+      </w:r>
+      <w:proofErr w:type="spellEnd"/>
     </w:p>
     <w:p>
       <w:pPr>

</xml_diff>

<commit_message>
data transfter between components
</commit_message>
<xml_diff>
--- a/Angular Training Course Contents.docx
+++ b/Angular Training Course Contents.docx
@@ -859,7 +859,6 @@
           <w:b/>
         </w:rPr>
       </w:pPr>
-      <w:bookmarkStart w:id="0" w:name="_GoBack"/>
       <w:r>
         <w:rPr>
           <w:b/>
@@ -875,14 +874,26 @@
           <w:numId w:val="1"/>
         </w:numPr>
         <w:jc w:val="both"/>
-      </w:pPr>
-      <w:r>
+        <w:rPr>
+          <w:highlight w:val="yellow"/>
+        </w:rPr>
+      </w:pPr>
+      <w:r>
+        <w:rPr>
+          <w:highlight w:val="yellow"/>
+        </w:rPr>
         <w:t xml:space="preserve">What </w:t>
       </w:r>
       <w:r>
+        <w:rPr>
+          <w:highlight w:val="yellow"/>
+        </w:rPr>
         <w:t>i</w:t>
       </w:r>
       <w:r>
+        <w:rPr>
+          <w:highlight w:val="yellow"/>
+        </w:rPr>
         <w:t>s a Service?</w:t>
       </w:r>
     </w:p>
@@ -894,8 +905,14 @@
           <w:numId w:val="1"/>
         </w:numPr>
         <w:jc w:val="both"/>
-      </w:pPr>
-      <w:r>
+        <w:rPr>
+          <w:highlight w:val="yellow"/>
+        </w:rPr>
+      </w:pPr>
+      <w:r>
+        <w:rPr>
+          <w:highlight w:val="yellow"/>
+        </w:rPr>
         <w:t>Creating a Service</w:t>
       </w:r>
     </w:p>
@@ -1031,7 +1048,12 @@
         <w:jc w:val="both"/>
       </w:pPr>
       <w:r>
-        <w:t>Combination Operators</w:t>
+        <w:t>Combination O</w:t>
+      </w:r>
+      <w:bookmarkStart w:id="0" w:name="_GoBack"/>
+      <w:bookmarkEnd w:id="0"/>
+      <w:r>
+        <w:t>perators</w:t>
       </w:r>
     </w:p>
     <w:p>
@@ -1112,8 +1134,14 @@
           <w:numId w:val="1"/>
         </w:numPr>
         <w:jc w:val="both"/>
-      </w:pPr>
-      <w:r>
+        <w:rPr>
+          <w:highlight w:val="yellow"/>
+        </w:rPr>
+      </w:pPr>
+      <w:r>
+        <w:rPr>
+          <w:highlight w:val="yellow"/>
+        </w:rPr>
         <w:t>HTTP Client Setup &amp; GET Request</w:t>
       </w:r>
     </w:p>
@@ -1125,8 +1153,14 @@
           <w:numId w:val="1"/>
         </w:numPr>
         <w:jc w:val="both"/>
-      </w:pPr>
-      <w:r>
+        <w:rPr>
+          <w:highlight w:val="yellow"/>
+        </w:rPr>
+      </w:pPr>
+      <w:r>
+        <w:rPr>
+          <w:highlight w:val="yellow"/>
+        </w:rPr>
         <w:t>HTTP Client POST Request</w:t>
       </w:r>
     </w:p>
@@ -1164,8 +1198,14 @@
           <w:numId w:val="1"/>
         </w:numPr>
         <w:jc w:val="both"/>
-      </w:pPr>
-      <w:r>
+        <w:rPr>
+          <w:highlight w:val="yellow"/>
+        </w:rPr>
+      </w:pPr>
+      <w:r>
+        <w:rPr>
+          <w:highlight w:val="yellow"/>
+        </w:rPr>
         <w:t>HTTP Client PUT Request</w:t>
       </w:r>
     </w:p>
@@ -1177,12 +1217,17 @@
           <w:numId w:val="1"/>
         </w:numPr>
         <w:jc w:val="both"/>
-      </w:pPr>
-      <w:r>
+        <w:rPr>
+          <w:highlight w:val="yellow"/>
+        </w:rPr>
+      </w:pPr>
+      <w:r>
+        <w:rPr>
+          <w:highlight w:val="yellow"/>
+        </w:rPr>
         <w:t>HTTP Client DELETE Request</w:t>
       </w:r>
     </w:p>
-    <w:bookmarkEnd w:id="0"/>
     <w:p>
       <w:pPr>
         <w:jc w:val="both"/>

</xml_diff>